<commit_message>
Fix bug with adding User to Trip
</commit_message>
<xml_diff>
--- a/C# Web/ASP.NET Core/00. CSharp-ASP-NET-Core-Course-Introduction-Project-Assignment-Date-1.docx
+++ b/C# Web/ASP.NET Core/00. CSharp-ASP-NET-Core-Course-Introduction-Project-Assignment-Date-1.docx
@@ -293,19 +293,6 @@
       <w:r>
         <w:rPr>
           <w:b/>
-          <w:bCs/>
-          <w:lang w:val="en-GB"/>
-        </w:rPr>
-        <w:t>independent</w:t>
-      </w:r>
-      <w:r>
-        <w:rPr>
-          <w:lang w:val="en-GB"/>
-        </w:rPr>
-        <w:t xml:space="preserve"> </w:t>
-      </w:r>
-      <w:r>
-        <w:rPr>
           <w:lang w:val="en-GB"/>
         </w:rPr>
         <w:t>entity models</w:t>
@@ -4096,7 +4083,7 @@
         </mc:Choice>
         <mc:Fallback>
           <w:pict>
-            <v:line w14:anchorId="752C6967" id="Straight Connector 19" o:spid="_x0000_s1026" style="position:absolute;flip:y;z-index:251656192;visibility:visible;mso-wrap-style:square;mso-width-percent:0;mso-height-percent:0;mso-wrap-distance-left:9pt;mso-wrap-distance-top:-1e-4mm;mso-wrap-distance-right:9pt;mso-wrap-distance-bottom:-1e-4mm;mso-position-horizontal:absolute;mso-position-horizontal-relative:text;mso-position-vertical:absolute;mso-position-vertical-relative:text;mso-width-percent:0;mso-height-percent:0;mso-width-relative:page;mso-height-relative:page" from="-.1pt,5.2pt" to="520.7pt,5.2pt" o:gfxdata="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" strokecolor="#f37123" strokeweight="1pt">
+            <v:line w14:anchorId="503BE9F9" id="Straight Connector 19" o:spid="_x0000_s1026" style="position:absolute;flip:y;z-index:251656192;visibility:visible;mso-wrap-style:square;mso-width-percent:0;mso-height-percent:0;mso-wrap-distance-left:9pt;mso-wrap-distance-top:-1e-4mm;mso-wrap-distance-right:9pt;mso-wrap-distance-bottom:-1e-4mm;mso-position-horizontal:absolute;mso-position-horizontal-relative:text;mso-position-vertical:absolute;mso-position-vertical-relative:text;mso-width-percent:0;mso-height-percent:0;mso-width-relative:page;mso-height-relative:page" from="-.1pt,5.2pt" to="520.7pt,5.2pt" o:gfxdata="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" strokecolor="#f37123" strokeweight="1pt">
               <v:stroke endcap="round"/>
               <o:lock v:ext="edit" shapetype="f"/>
             </v:line>
@@ -10571,7 +10558,7 @@
 </file>
 
 <file path=customXml/itemProps1.xml><?xml version="1.0" encoding="utf-8"?>
-<ds:datastoreItem xmlns:ds="http://schemas.openxmlformats.org/officeDocument/2006/customXml" ds:itemID="{3E547CE3-975C-4CF9-A1D2-8CC34B4EB39C}">
+<ds:datastoreItem xmlns:ds="http://schemas.openxmlformats.org/officeDocument/2006/customXml" ds:itemID="{55030B63-C0AF-40F6-9377-51D4FFAD5B47}">
   <ds:schemaRefs>
     <ds:schemaRef ds:uri="http://schemas.openxmlformats.org/officeDocument/2006/bibliography"/>
   </ds:schemaRefs>

</xml_diff>